<commit_message>
New translations email 4-2 [template] partner email – reminder to submit documents.docx (Russian)
</commit_message>
<xml_diff>
--- a/public/email/crowdin/translations/ru/Email 4-2 [TEMPLATE] Partner email – reminder to submit documents.docx
+++ b/public/email/crowdin/translations/ru/Email 4-2 [TEMPLATE] Partner email – reminder to submit documents.docx
@@ -173,7 +173,7 @@
         <w:pStyle w:val="P68B1DB1-Normal3"/>
       </w:pPr>
       <w:r>
-        <w:t xml:space="preserve">Don’t forget to send your documents</w:t>
+        <w:t xml:space="preserve">Не забудьте отправить документы</w:t>
       </w:r>
     </w:p>
     <w:p/>
@@ -297,7 +297,7 @@
         <w:spacing w:after="200" w:lineRule="auto"/>
       </w:pPr>
       <w:r>
-        <w:t xml:space="preserve">If you have any questions, please contact your country manager.</w:t>
+        <w:t xml:space="preserve">Если у вас возникли вопросы, обратитесь к вашему региональному менеджеру.</w:t>
       </w:r>
     </w:p>
     <w:p>
@@ -305,7 +305,7 @@
         <w:spacing w:after="200" w:lineRule="auto"/>
       </w:pPr>
       <w:r>
-        <w:t xml:space="preserve">We look forward to seeing you there!</w:t>
+        <w:t xml:space="preserve">Мы будем рады встретиться с вами!</w:t>
       </w:r>
     </w:p>
     <w:p/>
@@ -354,7 +354,7 @@
         <w:pStyle w:val="P68B1DB1-Normal3"/>
       </w:pPr>
       <w:r>
-        <w:t xml:space="preserve">Don’t forget to send your documents</w:t>
+        <w:t xml:space="preserve">Не забудьте отправить документы</w:t>
       </w:r>
     </w:p>
     <w:p/>
@@ -524,7 +524,7 @@
         <w:spacing w:after="200" w:lineRule="auto"/>
       </w:pPr>
       <w:r>
-        <w:t xml:space="preserve">We look forward to seeing you there!</w:t>
+        <w:t xml:space="preserve">Мы будем рады встретиться с вами!</w:t>
       </w:r>
     </w:p>
     <w:p/>

</xml_diff>